<commit_message>
Updated UML + Updated Technical design
</commit_message>
<xml_diff>
--- a/Verslag/Technisch ontwerp.docx
+++ b/Verslag/Technisch ontwerp.docx
@@ -1212,7 +1212,7 @@
           <wp:inline distT="0" distB="0" distL="0" distR="0">
             <wp:extent cx="1965960" cy="1905000"/>
             <wp:effectExtent l="0" t="0" r="0" b="0"/>
-            <wp:docPr id="5" name="Afbeelding 5" descr="C:\xampp\htdocs\Repositories\khan\Verslag\UML.jpg"/>
+            <wp:docPr id="6" name="Afbeelding 6" descr="C:\xampp\htdocs\Repositories\khan\Verslag\UML.jpg"/>
             <wp:cNvGraphicFramePr>
               <a:graphicFrameLocks xmlns:a="http://schemas.openxmlformats.org/drawingml/2006/main" noChangeAspect="1"/>
             </wp:cNvGraphicFramePr>
@@ -1258,7 +1258,10 @@
         </w:drawing>
       </w:r>
     </w:p>
-    <w:p/>
+    <w:p>
+      <w:bookmarkStart w:id="3" w:name="_GoBack"/>
+      <w:bookmarkEnd w:id="3"/>
+    </w:p>
     <w:p>
       <w:pPr>
         <w:rPr>
@@ -1377,15 +1380,25 @@
         <w:rPr>
           <w:sz w:val="24"/>
         </w:rPr>
-        <w:t>Third (De derde plaats</w:t>
-      </w:r>
-      <w:bookmarkStart w:id="3" w:name="_GoBack"/>
-      <w:bookmarkEnd w:id="3"/>
-      <w:r>
-        <w:rPr>
-          <w:sz w:val="24"/>
-        </w:rPr>
-        <w:t>)</w:t>
+        <w:t>Third (De derde plaats)</w:t>
+      </w:r>
+    </w:p>
+    <w:p>
+      <w:pPr>
+        <w:pStyle w:val="Lijstalinea"/>
+        <w:numPr>
+          <w:ilvl w:val="0"/>
+          <w:numId w:val="1"/>
+        </w:numPr>
+        <w:rPr>
+          <w:sz w:val="24"/>
+        </w:rPr>
+      </w:pPr>
+      <w:r>
+        <w:rPr>
+          <w:sz w:val="24"/>
+        </w:rPr>
+        <w:t>Date (De datum en tijd)</w:t>
       </w:r>
     </w:p>
     <w:sectPr>
@@ -1434,6 +1447,7 @@
         <w:docPartUnique/>
       </w:docPartObj>
     </w:sdtPr>
+    <w:sdtEndPr/>
     <w:sdtContent>
       <w:p>
         <w:pPr>
@@ -2431,7 +2445,7 @@
 </file>
 
 <file path=customXml/itemProps1.xml><?xml version="1.0" encoding="utf-8"?>
-<ds:datastoreItem xmlns:ds="http://schemas.openxmlformats.org/officeDocument/2006/customXml" ds:itemID="{7A668083-6B26-43FB-A9A2-59F543B8F18A}">
+<ds:datastoreItem xmlns:ds="http://schemas.openxmlformats.org/officeDocument/2006/customXml" ds:itemID="{6595A096-3E86-4653-94B6-9ED02008D53E}">
   <ds:schemaRefs>
     <ds:schemaRef ds:uri="http://schemas.openxmlformats.org/officeDocument/2006/bibliography"/>
   </ds:schemaRefs>

</xml_diff>

<commit_message>
Updated Technical design and UML
</commit_message>
<xml_diff>
--- a/Verslag/Technisch ontwerp.docx
+++ b/Verslag/Technisch ontwerp.docx
@@ -1210,9 +1210,9 @@
         </w:rPr>
         <w:drawing>
           <wp:inline distT="0" distB="0" distL="0" distR="0">
-            <wp:extent cx="1965960" cy="1905000"/>
+            <wp:extent cx="4000500" cy="1905000"/>
             <wp:effectExtent l="0" t="0" r="0" b="0"/>
-            <wp:docPr id="6" name="Afbeelding 6" descr="C:\xampp\htdocs\Repositories\khan\Verslag\UML.jpg"/>
+            <wp:docPr id="7" name="Afbeelding 7" descr="C:\xampp\htdocs\Repositories\khan\Verslag\UML.jpg"/>
             <wp:cNvGraphicFramePr>
               <a:graphicFrameLocks xmlns:a="http://schemas.openxmlformats.org/drawingml/2006/main" noChangeAspect="1"/>
             </wp:cNvGraphicFramePr>
@@ -1220,7 +1220,7 @@
               <a:graphicData uri="http://schemas.openxmlformats.org/drawingml/2006/picture">
                 <pic:pic xmlns:pic="http://schemas.openxmlformats.org/drawingml/2006/picture">
                   <pic:nvPicPr>
-                    <pic:cNvPr id="0" name="Picture 1" descr="C:\xampp\htdocs\Repositories\khan\Verslag\UML.jpg"/>
+                    <pic:cNvPr id="0" name="Picture 2" descr="C:\xampp\htdocs\Repositories\khan\Verslag\UML.jpg"/>
                     <pic:cNvPicPr>
                       <a:picLocks noChangeAspect="1" noChangeArrowheads="1"/>
                     </pic:cNvPicPr>
@@ -1241,7 +1241,7 @@
                   <pic:spPr bwMode="auto">
                     <a:xfrm>
                       <a:off x="0" y="0"/>
-                      <a:ext cx="1965960" cy="1905000"/>
+                      <a:ext cx="4000500" cy="1905000"/>
                     </a:xfrm>
                     <a:prstGeom prst="rect">
                       <a:avLst/>
@@ -1258,10 +1258,7 @@
         </w:drawing>
       </w:r>
     </w:p>
-    <w:p>
-      <w:bookmarkStart w:id="3" w:name="_GoBack"/>
-      <w:bookmarkEnd w:id="3"/>
-    </w:p>
+    <w:p/>
     <w:p>
       <w:pPr>
         <w:rPr>
@@ -1400,6 +1397,33 @@
         </w:rPr>
         <w:t>Date (De datum en tijd)</w:t>
       </w:r>
+    </w:p>
+    <w:p>
+      <w:pPr>
+        <w:rPr>
+          <w:sz w:val="24"/>
+        </w:rPr>
+      </w:pPr>
+      <w:r>
+        <w:rPr>
+          <w:sz w:val="24"/>
+        </w:rPr>
+        <w:t xml:space="preserve">De tweede tabel is nog simpeler. </w:t>
+      </w:r>
+      <w:r>
+        <w:rPr>
+          <w:sz w:val="24"/>
+        </w:rPr>
+        <w:t xml:space="preserve">Het is de session tabel waarin de gehele sessie van de api staat. </w:t>
+      </w:r>
+      <w:r>
+        <w:rPr>
+          <w:sz w:val="24"/>
+        </w:rPr>
+        <w:t>Voorheen stond het in de cookie maar wij hebben besloten om dit in de database te zetten voor een adequate oplossing.</w:t>
+      </w:r>
+      <w:bookmarkStart w:id="3" w:name="_GoBack"/>
+      <w:bookmarkEnd w:id="3"/>
     </w:p>
     <w:sectPr>
       <w:footerReference w:type="default" r:id="rId12"/>
@@ -2445,7 +2469,7 @@
 </file>
 
 <file path=customXml/itemProps1.xml><?xml version="1.0" encoding="utf-8"?>
-<ds:datastoreItem xmlns:ds="http://schemas.openxmlformats.org/officeDocument/2006/customXml" ds:itemID="{6595A096-3E86-4653-94B6-9ED02008D53E}">
+<ds:datastoreItem xmlns:ds="http://schemas.openxmlformats.org/officeDocument/2006/customXml" ds:itemID="{40CCACD2-4F3C-4269-9383-B364054060AC}">
   <ds:schemaRefs>
     <ds:schemaRef ds:uri="http://schemas.openxmlformats.org/officeDocument/2006/bibliography"/>
   </ds:schemaRefs>

</xml_diff>

<commit_message>
Improved technical design + UML
</commit_message>
<xml_diff>
--- a/Verslag/Technisch ontwerp.docx
+++ b/Verslag/Technisch ontwerp.docx
@@ -86,27 +86,7 @@
                                 <w:szCs w:val="34"/>
                               </w:rPr>
                               <w:tab/>
-                              <w:t xml:space="preserve">Nils </w:t>
-                            </w:r>
-                            <w:proofErr w:type="spellStart"/>
-                            <w:r>
-                              <w:rPr>
-                                <w:rFonts w:ascii="Arial" w:hAnsi="Arial" w:cs="Arial"/>
-                                <w:color w:val="FFFFFF" w:themeColor="background1"/>
-                                <w:sz w:val="34"/>
-                                <w:szCs w:val="34"/>
-                              </w:rPr>
-                              <w:t>Hettinga</w:t>
-                            </w:r>
-                            <w:proofErr w:type="spellEnd"/>
-                            <w:r>
-                              <w:rPr>
-                                <w:rFonts w:ascii="Arial" w:hAnsi="Arial" w:cs="Arial"/>
-                                <w:color w:val="FFFFFF" w:themeColor="background1"/>
-                                <w:sz w:val="34"/>
-                                <w:szCs w:val="34"/>
-                              </w:rPr>
-                              <w:t xml:space="preserve"> </w:t>
+                              <w:t xml:space="preserve">Nils Hettinga </w:t>
                             </w:r>
                           </w:p>
                           <w:p>
@@ -710,12 +690,7 @@
             <w:pStyle w:val="Kopvaninhoudsopgave"/>
           </w:pPr>
           <w:r>
-            <w:t>Inhou</w:t>
-          </w:r>
-          <w:bookmarkStart w:id="0" w:name="_GoBack"/>
-          <w:bookmarkEnd w:id="0"/>
-          <w:r>
-            <w:t>d</w:t>
+            <w:t>Inhoud</w:t>
           </w:r>
         </w:p>
         <w:p>
@@ -959,12 +934,12 @@
       <w:pPr>
         <w:pStyle w:val="Kop1"/>
       </w:pPr>
-      <w:bookmarkStart w:id="1" w:name="_Toc466537996"/>
+      <w:bookmarkStart w:id="0" w:name="_Toc466537996"/>
       <w:r>
         <w:lastRenderedPageBreak/>
         <w:t>Activiteitendiagram</w:t>
       </w:r>
-      <w:bookmarkEnd w:id="1"/>
+      <w:bookmarkEnd w:id="0"/>
     </w:p>
     <w:p>
       <w:pPr>
@@ -1070,23 +1045,7 @@
           <w:sz w:val="24"/>
           <w:lang w:eastAsia="nl-NL"/>
         </w:rPr>
-        <w:t xml:space="preserve">Voor dit project hebben we twee activiteiten. Een daarvan is een </w:t>
-      </w:r>
-      <w:proofErr w:type="spellStart"/>
-      <w:r>
-        <w:rPr>
-          <w:sz w:val="24"/>
-          <w:lang w:eastAsia="nl-NL"/>
-        </w:rPr>
-        <w:t>cron</w:t>
-      </w:r>
-      <w:proofErr w:type="spellEnd"/>
-      <w:r>
-        <w:rPr>
-          <w:sz w:val="24"/>
-          <w:lang w:eastAsia="nl-NL"/>
-        </w:rPr>
-        <w:t xml:space="preserve"> job en de andere is de applicatie zelf. </w:t>
+        <w:t xml:space="preserve">Voor dit project hebben we twee activiteiten. Een daarvan is een cron job en de andere is de applicatie zelf. </w:t>
       </w:r>
     </w:p>
     <w:p>
@@ -1102,88 +1061,57 @@
           <w:sz w:val="24"/>
           <w:lang w:eastAsia="nl-NL"/>
         </w:rPr>
-        <w:t xml:space="preserve">De </w:t>
-      </w:r>
-      <w:proofErr w:type="spellStart"/>
-      <w:r>
-        <w:rPr>
-          <w:sz w:val="24"/>
-          <w:lang w:eastAsia="nl-NL"/>
-        </w:rPr>
-        <w:t>cron</w:t>
-      </w:r>
-      <w:proofErr w:type="spellEnd"/>
-      <w:r>
-        <w:rPr>
-          <w:sz w:val="24"/>
-          <w:lang w:eastAsia="nl-NL"/>
-        </w:rPr>
-        <w:t xml:space="preserve"> job wordt elke dag om middernacht uitgevoerd en haalt alle data op van de </w:t>
-      </w:r>
-      <w:proofErr w:type="spellStart"/>
-      <w:r>
-        <w:rPr>
-          <w:sz w:val="24"/>
-          <w:lang w:eastAsia="nl-NL"/>
-        </w:rPr>
-        <w:t>api</w:t>
-      </w:r>
-      <w:proofErr w:type="spellEnd"/>
-      <w:r>
-        <w:rPr>
-          <w:sz w:val="24"/>
-          <w:lang w:eastAsia="nl-NL"/>
-        </w:rPr>
-        <w:t xml:space="preserve"> (bijvoorbeeld die van </w:t>
-      </w:r>
-      <w:proofErr w:type="spellStart"/>
-      <w:r>
-        <w:rPr>
-          <w:sz w:val="24"/>
-          <w:lang w:eastAsia="nl-NL"/>
-        </w:rPr>
-        <w:t>KhanAcademy</w:t>
-      </w:r>
-      <w:proofErr w:type="spellEnd"/>
-      <w:r>
-        <w:rPr>
-          <w:sz w:val="24"/>
-          <w:lang w:eastAsia="nl-NL"/>
-        </w:rPr>
-        <w:t>). Als de data beschikbaar is zet hij die data in de database waardoor diezelfde data op elk moment van de dag beschikbaar is voor de rest van de applicatie.</w:t>
-      </w:r>
-      <w:r>
-        <w:rPr>
-          <w:sz w:val="24"/>
-          <w:lang w:eastAsia="nl-NL"/>
-        </w:rPr>
-        <w:t xml:space="preserve"> We gebruiken een </w:t>
-      </w:r>
-      <w:proofErr w:type="spellStart"/>
-      <w:r>
-        <w:rPr>
-          <w:sz w:val="24"/>
-          <w:lang w:eastAsia="nl-NL"/>
-        </w:rPr>
-        <w:t>cron</w:t>
-      </w:r>
-      <w:proofErr w:type="spellEnd"/>
-      <w:r>
-        <w:rPr>
-          <w:sz w:val="24"/>
-          <w:lang w:eastAsia="nl-NL"/>
-        </w:rPr>
-        <w:t xml:space="preserve"> job om de data op te halen omdat dit maar 1x in de zoveel tijd uitgevoerd hoeft te worden. Dit is sneller dan als je het door de applicatie zelf moet doen op bijvoorbeeld een </w:t>
-      </w:r>
-      <w:proofErr w:type="spellStart"/>
-      <w:r>
-        <w:rPr>
-          <w:sz w:val="24"/>
-          <w:lang w:eastAsia="nl-NL"/>
-        </w:rPr>
-        <w:t>refresh</w:t>
-      </w:r>
-      <w:proofErr w:type="spellEnd"/>
+        <w:t xml:space="preserve">De cron job wordt elke dag </w:t>
+      </w:r>
+      <w:r>
+        <w:rPr>
+          <w:sz w:val="24"/>
+          <w:lang w:eastAsia="nl-NL"/>
+        </w:rPr>
+        <w:t>5 minuten voor de les en 5 minuten voor het einde van de les</w:t>
+      </w:r>
+      <w:r>
+        <w:rPr>
+          <w:sz w:val="24"/>
+          <w:lang w:eastAsia="nl-NL"/>
+        </w:rPr>
+        <w:t xml:space="preserve"> uitgevoerd.</w:t>
+      </w:r>
+      <w:r>
+        <w:rPr>
+          <w:sz w:val="24"/>
+          <w:lang w:eastAsia="nl-NL"/>
+        </w:rPr>
+        <w:t xml:space="preserve"> </w:t>
+      </w:r>
+      <w:r>
+        <w:rPr>
+          <w:sz w:val="24"/>
+          <w:lang w:eastAsia="nl-NL"/>
+        </w:rPr>
+        <w:t>N</w:t>
+      </w:r>
+      <w:r>
+        <w:rPr>
+          <w:sz w:val="24"/>
+          <w:lang w:eastAsia="nl-NL"/>
+        </w:rPr>
+        <w:t>a 5 uur</w:t>
+      </w:r>
+      <w:r>
+        <w:rPr>
+          <w:sz w:val="24"/>
+          <w:lang w:eastAsia="nl-NL"/>
+        </w:rPr>
+        <w:t xml:space="preserve"> gebeurt dit</w:t>
+      </w:r>
+      <w:r>
+        <w:rPr>
+          <w:sz w:val="24"/>
+          <w:lang w:eastAsia="nl-NL"/>
+        </w:rPr>
+        <w:t xml:space="preserve"> elk uur</w:t>
+      </w:r>
       <w:r>
         <w:rPr>
           <w:sz w:val="24"/>
@@ -1191,6 +1119,90 @@
         </w:rPr>
         <w:t>.</w:t>
       </w:r>
+      <w:r>
+        <w:rPr>
+          <w:sz w:val="24"/>
+          <w:lang w:eastAsia="nl-NL"/>
+        </w:rPr>
+        <w:t xml:space="preserve"> </w:t>
+      </w:r>
+      <w:r>
+        <w:rPr>
+          <w:sz w:val="24"/>
+          <w:lang w:eastAsia="nl-NL"/>
+        </w:rPr>
+        <w:t xml:space="preserve">Dan wordt </w:t>
+      </w:r>
+      <w:r>
+        <w:rPr>
+          <w:sz w:val="24"/>
+          <w:lang w:eastAsia="nl-NL"/>
+        </w:rPr>
+        <w:t xml:space="preserve">alle data </w:t>
+      </w:r>
+      <w:r>
+        <w:rPr>
+          <w:sz w:val="24"/>
+          <w:lang w:eastAsia="nl-NL"/>
+        </w:rPr>
+        <w:t>ui</w:t>
+      </w:r>
+      <w:r>
+        <w:rPr>
+          <w:sz w:val="24"/>
+          <w:lang w:eastAsia="nl-NL"/>
+        </w:rPr>
+        <w:t>t</w:t>
+      </w:r>
+      <w:r>
+        <w:rPr>
+          <w:sz w:val="24"/>
+          <w:lang w:eastAsia="nl-NL"/>
+        </w:rPr>
+        <w:t xml:space="preserve"> de</w:t>
+      </w:r>
+      <w:r>
+        <w:rPr>
+          <w:sz w:val="24"/>
+          <w:lang w:eastAsia="nl-NL"/>
+        </w:rPr>
+        <w:t xml:space="preserve"> api (bijvoorbeeld die van KhanAcademy)</w:t>
+      </w:r>
+      <w:r>
+        <w:rPr>
+          <w:sz w:val="24"/>
+          <w:lang w:eastAsia="nl-NL"/>
+        </w:rPr>
+        <w:t xml:space="preserve"> gehaald</w:t>
+      </w:r>
+      <w:r>
+        <w:rPr>
+          <w:sz w:val="24"/>
+          <w:lang w:eastAsia="nl-NL"/>
+        </w:rPr>
+        <w:t>. Als de data beschikbaar is zet hij die data in de database waardoor diezelfde data op elk moment van de dag beschikbaar is voor de rest van de applicatie.</w:t>
+      </w:r>
+      <w:r>
+        <w:rPr>
+          <w:sz w:val="24"/>
+          <w:lang w:eastAsia="nl-NL"/>
+        </w:rPr>
+        <w:t xml:space="preserve"> We gebruiken een cron job om de data op te halen </w:t>
+      </w:r>
+      <w:r>
+        <w:rPr>
+          <w:sz w:val="24"/>
+          <w:lang w:eastAsia="nl-NL"/>
+        </w:rPr>
+        <w:t>omdat dit sneller is</w:t>
+      </w:r>
+      <w:r>
+        <w:rPr>
+          <w:sz w:val="24"/>
+          <w:lang w:eastAsia="nl-NL"/>
+        </w:rPr>
+        <w:t xml:space="preserve"> dan als je het door de applicatie zelf moet doen op bijvoorbeeld een refresh.</w:t>
+      </w:r>
     </w:p>
     <w:p>
       <w:pPr>
@@ -1220,6 +1232,13 @@
         </w:rPr>
         <w:t>, vult de slides en geeft dit weer. Hierdoor kunnen de leaderboards bekeken worden.</w:t>
       </w:r>
+      <w:r>
+        <w:rPr>
+          <w:sz w:val="24"/>
+          <w:lang w:eastAsia="nl-NL"/>
+        </w:rPr>
+        <w:t xml:space="preserve"> We hebben gekozen voor een simpele UI omdat dit een goed overzicht geeft.</w:t>
+      </w:r>
     </w:p>
     <w:p>
       <w:pPr>
@@ -1243,7 +1262,7 @@
           <w:lang w:eastAsia="nl-NL"/>
         </w:rPr>
       </w:pPr>
-      <w:bookmarkStart w:id="2" w:name="_Toc466537997"/>
+      <w:bookmarkStart w:id="1" w:name="_Toc466537997"/>
       <w:r>
         <w:rPr>
           <w:lang w:eastAsia="nl-NL"/>
@@ -1251,7 +1270,7 @@
         <w:lastRenderedPageBreak/>
         <w:t>Klassendiagram</w:t>
       </w:r>
-      <w:bookmarkEnd w:id="2"/>
+      <w:bookmarkEnd w:id="1"/>
     </w:p>
     <w:p>
       <w:pPr>
@@ -1331,58 +1350,21 @@
         <w:rPr>
           <w:sz w:val="24"/>
         </w:rPr>
-        <w:t xml:space="preserve">De klassenstructuur is vrij simpel in dit project. We hebben een class “Leaderboard” met de </w:t>
-      </w:r>
-      <w:proofErr w:type="spellStart"/>
-      <w:r>
-        <w:rPr>
-          <w:sz w:val="24"/>
-        </w:rPr>
-        <w:t>method</w:t>
-      </w:r>
-      <w:proofErr w:type="spellEnd"/>
-      <w:r>
-        <w:rPr>
-          <w:sz w:val="24"/>
-        </w:rPr>
-        <w:t xml:space="preserve"> “</w:t>
-      </w:r>
-      <w:proofErr w:type="spellStart"/>
-      <w:r>
-        <w:rPr>
-          <w:sz w:val="24"/>
-        </w:rPr>
-        <w:t>GetData</w:t>
-      </w:r>
-      <w:proofErr w:type="spellEnd"/>
-      <w:r>
-        <w:rPr>
-          <w:sz w:val="24"/>
-        </w:rPr>
-        <w:t>()”.</w:t>
-      </w:r>
-      <w:r>
-        <w:rPr>
-          <w:sz w:val="24"/>
-        </w:rPr>
-        <w:t xml:space="preserve"> Deze </w:t>
-      </w:r>
-      <w:proofErr w:type="spellStart"/>
-      <w:r>
-        <w:rPr>
-          <w:sz w:val="24"/>
-        </w:rPr>
-        <w:t>method</w:t>
-      </w:r>
-      <w:proofErr w:type="spellEnd"/>
-      <w:r>
-        <w:rPr>
-          <w:sz w:val="24"/>
-        </w:rPr>
-        <w:t xml:space="preserve"> haalt de data op uit de database en geeft deze terug.</w:t>
-      </w:r>
-    </w:p>
-    <w:p>
+        <w:t>De klassenstructuur is vrij simpel in dit project. We hebben een class “Leaderboard” met de method “GetData()”.</w:t>
+      </w:r>
+      <w:r>
+        <w:rPr>
+          <w:sz w:val="24"/>
+        </w:rPr>
+        <w:t xml:space="preserve"> Deze method haalt de data op uit de database en geeft deze terug.</w:t>
+      </w:r>
+    </w:p>
+    <w:p>
+      <w:pPr>
+        <w:rPr>
+          <w:sz w:val="24"/>
+        </w:rPr>
+      </w:pPr>
       <w:r>
         <w:rPr>
           <w:sz w:val="24"/>
@@ -1425,6 +1407,8 @@
         </w:rPr>
         <w:t>.</w:t>
       </w:r>
+    </w:p>
+    <w:p>
       <w:r>
         <w:br w:type="page"/>
       </w:r>
@@ -1433,12 +1417,12 @@
       <w:pPr>
         <w:pStyle w:val="Kop1"/>
       </w:pPr>
-      <w:bookmarkStart w:id="3" w:name="_Toc466537998"/>
+      <w:bookmarkStart w:id="2" w:name="_Toc466537998"/>
       <w:r>
         <w:lastRenderedPageBreak/>
         <w:t>Database structuur</w:t>
       </w:r>
-      <w:bookmarkEnd w:id="3"/>
+      <w:bookmarkEnd w:id="2"/>
     </w:p>
     <w:p/>
     <w:p>
@@ -1449,9 +1433,9 @@
         </w:rPr>
         <w:drawing>
           <wp:inline distT="0" distB="0" distL="0" distR="0">
-            <wp:extent cx="1965960" cy="1905000"/>
+            <wp:extent cx="3870960" cy="1905000"/>
             <wp:effectExtent l="0" t="0" r="0" b="0"/>
-            <wp:docPr id="6" name="Afbeelding 6" descr="C:\xampp\htdocs\Repositories\khan\Verslag\UML.jpg"/>
+            <wp:docPr id="5" name="Afbeelding 5" descr="C:\xampp\htdocs\Repositories\khan\Verslag\UML.jpg"/>
             <wp:cNvGraphicFramePr>
               <a:graphicFrameLocks xmlns:a="http://schemas.openxmlformats.org/drawingml/2006/main" noChangeAspect="1"/>
             </wp:cNvGraphicFramePr>
@@ -1480,7 +1464,7 @@
                   <pic:spPr bwMode="auto">
                     <a:xfrm>
                       <a:off x="0" y="0"/>
-                      <a:ext cx="1965960" cy="1905000"/>
+                      <a:ext cx="3870960" cy="1905000"/>
                     </a:xfrm>
                     <a:prstGeom prst="rect">
                       <a:avLst/>
@@ -1522,19 +1506,11 @@
           <w:sz w:val="24"/>
         </w:rPr>
       </w:pPr>
-      <w:proofErr w:type="spellStart"/>
-      <w:r>
-        <w:rPr>
-          <w:sz w:val="24"/>
-        </w:rPr>
-        <w:t>Id</w:t>
-      </w:r>
-      <w:proofErr w:type="spellEnd"/>
-      <w:r>
-        <w:rPr>
-          <w:sz w:val="24"/>
-        </w:rPr>
-        <w:t xml:space="preserve"> </w:t>
+      <w:r>
+        <w:rPr>
+          <w:sz w:val="24"/>
+        </w:rPr>
+        <w:t xml:space="preserve">Id </w:t>
       </w:r>
     </w:p>
     <w:p>
@@ -1566,19 +1542,11 @@
           <w:sz w:val="24"/>
         </w:rPr>
       </w:pPr>
-      <w:proofErr w:type="spellStart"/>
-      <w:r>
-        <w:rPr>
-          <w:sz w:val="24"/>
-        </w:rPr>
-        <w:t>Description</w:t>
-      </w:r>
-      <w:proofErr w:type="spellEnd"/>
-      <w:r>
-        <w:rPr>
-          <w:sz w:val="24"/>
-        </w:rPr>
-        <w:t xml:space="preserve"> (Hierin wordt de titel meegegeven die wordt gebruikt voor de slider op de front end)</w:t>
+      <w:r>
+        <w:rPr>
+          <w:sz w:val="24"/>
+        </w:rPr>
+        <w:t>Description (Hierin wordt de titel meegegeven die wordt gebruikt voor de slider op de front end)</w:t>
       </w:r>
     </w:p>
     <w:p>
@@ -1628,19 +1596,11 @@
           <w:sz w:val="24"/>
         </w:rPr>
       </w:pPr>
-      <w:proofErr w:type="spellStart"/>
-      <w:r>
-        <w:rPr>
-          <w:sz w:val="24"/>
-        </w:rPr>
-        <w:t>Third</w:t>
-      </w:r>
-      <w:proofErr w:type="spellEnd"/>
-      <w:r>
-        <w:rPr>
-          <w:sz w:val="24"/>
-        </w:rPr>
-        <w:t xml:space="preserve"> (De derde plaats)</w:t>
+      <w:r>
+        <w:rPr>
+          <w:sz w:val="24"/>
+        </w:rPr>
+        <w:t>Third (De derde plaats)</w:t>
       </w:r>
     </w:p>
     <w:p>
@@ -1697,6 +1657,27 @@
         </w:rPr>
         <w:t>we de database een stuk compacter en overzichtelijker.</w:t>
       </w:r>
+    </w:p>
+    <w:p>
+      <w:pPr>
+        <w:rPr>
+          <w:sz w:val="24"/>
+        </w:rPr>
+      </w:pPr>
+      <w:r>
+        <w:rPr>
+          <w:sz w:val="24"/>
+        </w:rPr>
+        <w:t>Ook hebben we de tabel “Session”. In deze tabel slaan we de sessie op die nodig is voor de API van KhanAcademy.</w:t>
+      </w:r>
+      <w:r>
+        <w:rPr>
+          <w:sz w:val="24"/>
+        </w:rPr>
+        <w:t xml:space="preserve"> Met behulp van deze sessie kan de data opgehaald worden.</w:t>
+      </w:r>
+      <w:bookmarkStart w:id="3" w:name="_GoBack"/>
+      <w:bookmarkEnd w:id="3"/>
     </w:p>
     <w:sectPr>
       <w:footerReference w:type="default" r:id="rId12"/>
@@ -2742,7 +2723,7 @@
 </file>
 
 <file path=customXml/itemProps1.xml><?xml version="1.0" encoding="utf-8"?>
-<ds:datastoreItem xmlns:ds="http://schemas.openxmlformats.org/officeDocument/2006/customXml" ds:itemID="{BAFD5660-EABC-4FA2-937B-3BE482034551}">
+<ds:datastoreItem xmlns:ds="http://schemas.openxmlformats.org/officeDocument/2006/customXml" ds:itemID="{A6F3C841-4E96-40FB-B200-AB348F8E3A32}">
   <ds:schemaRefs>
     <ds:schemaRef ds:uri="http://schemas.openxmlformats.org/officeDocument/2006/bibliography"/>
   </ds:schemaRefs>

</xml_diff>